<commit_message>
fim manuall utiliador, programa pedir a path
</commit_message>
<xml_diff>
--- a/Relatórios/Manual de Utilizador.docx
+++ b/Relatórios/Manual de Utilizador.docx
@@ -93,7 +93,6 @@
                   <w:placeholder>
                     <w:docPart w:val="6D042ED4BD814C918E0E02882079E908"/>
                   </w:placeholder>
-                  <w:showingPlcHdr/>
                   <w:dataBinding w:prefixMappings="xmlns:ns0='http://schemas.openxmlformats.org/package/2006/metadata/core-properties' xmlns:ns1='http://purl.org/dc/elements/1.1/'" w:xpath="/ns0:coreProperties[1]/ns1:subject[1]" w:storeItemID="{6C3C8BC8-F283-45AE-878A-BAB7291924A1}"/>
                   <w:text/>
                 </w:sdtPr>
@@ -113,7 +112,7 @@
                         <w:sz w:val="36"/>
                         <w:szCs w:val="36"/>
                       </w:rPr>
-                      <w:t>[Escreva o subtítulo do documento]</w:t>
+                      <w:t>Projeto 1 - IA</w:t>
                     </w:r>
                   </w:p>
                 </w:sdtContent>
@@ -142,7 +141,6 @@
                   <w:placeholder>
                     <w:docPart w:val="E4D9F816F4CE476AB050E6690629023D"/>
                   </w:placeholder>
-                  <w:showingPlcHdr/>
                   <w:dataBinding w:prefixMappings="xmlns:ns0='http://schemas.microsoft.com/office/2006/coverPageProps'" w:xpath="/ns0:CoverPageProperties[1]/ns0:Abstract[1]" w:storeItemID="{55AF091B-3C7A-41E3-B477-F2FDAA23CFDA}"/>
                   <w:text/>
                 </w:sdtPr>
@@ -153,7 +151,7 @@
                       <w:jc w:val="center"/>
                     </w:pPr>
                     <w:r>
-                      <w:t>[Escreva a síntese do documento aqui. Normalmente, a síntese é um breve resumo do conteúdo do documento. Escreva a síntese do documento aqui. Normalmente, a síntese é um breve resumo do conteúdo do documento.]</w:t>
+                      <w:t>[Neste documento é possível perceber o objetivo do programa, como funciona e as suas limitações ao utilizador]</w:t>
                     </w:r>
                   </w:p>
                 </w:sdtContent>
@@ -201,166 +199,10 @@
             <w:br w:type="page"/>
           </w:r>
         </w:p>
+        <w:bookmarkStart w:id="0" w:name="_GoBack" w:displacedByCustomXml="next"/>
+        <w:bookmarkEnd w:id="0" w:displacedByCustomXml="next"/>
       </w:sdtContent>
     </w:sdt>
-    <w:sdt>
-      <w:sdtPr>
-        <w:alias w:val="Título"/>
-        <w:id w:val="598529223"/>
-        <w:placeholder>
-          <w:docPart w:val="189C5C23A461497090F7DFFD2C514CFA"/>
-        </w:placeholder>
-        <w:dataBinding w:prefixMappings="xmlns:ns0='http://schemas.openxmlformats.org/package/2006/metadata/core-properties' xmlns:ns1='http://purl.org/dc/elements/1.1/'" w:xpath="/ns0:coreProperties[1]/ns1:title[1]" w:storeItemID="{6C3C8BC8-F283-45AE-878A-BAB7291924A1}"/>
-        <w:text/>
-      </w:sdtPr>
-      <w:sdtEndPr/>
-      <w:sdtContent>
-        <w:p>
-          <w:pPr>
-            <w:pStyle w:val="Ttulo"/>
-          </w:pPr>
-          <w:r>
-            <w:t>Manual de Utilizador</w:t>
-          </w:r>
-        </w:p>
-      </w:sdtContent>
-    </w:sdt>
-    <w:p>
-      <w:pPr>
-        <w:pStyle w:val="Subttulo"/>
-      </w:pPr>
-      <w:sdt>
-        <w:sdtPr>
-          <w:alias w:val="Subtítulo"/>
-          <w:id w:val="-723052804"/>
-          <w:placeholder>
-            <w:docPart w:val="6D042ED4BD814C918E0E02882079E908"/>
-          </w:placeholder>
-          <w:showingPlcHdr/>
-          <w:dataBinding w:prefixMappings="xmlns:ns0='http://schemas.openxmlformats.org/package/2006/metadata/core-properties' xmlns:ns1='http://purl.org/dc/elements/1.1/'" w:xpath="/ns0:coreProperties[1]/ns1:subject[1]" w:storeItemID="{6C3C8BC8-F283-45AE-878A-BAB7291924A1}"/>
-          <w:text/>
-        </w:sdtPr>
-        <w:sdtEndPr/>
-        <w:sdtContent>
-          <w:r>
-            <w:t>[Escreva o subtítulo do documento]</w:t>
-          </w:r>
-        </w:sdtContent>
-      </w:sdt>
-    </w:p>
-    <w:p>
-      <w:r>
-        <w:t>Requisitos do manual de utilizador</w:t>
-      </w:r>
-    </w:p>
-    <w:p>
-      <w:pPr>
-        <w:autoSpaceDE w:val="0"/>
-        <w:autoSpaceDN w:val="0"/>
-        <w:adjustRightInd w:val="0"/>
-        <w:spacing w:after="0" w:line="240" w:lineRule="auto"/>
-        <w:rPr>
-          <w:rFonts w:ascii="TeXGyreHeros-Regular" w:hAnsi="TeXGyreHeros-Regular" w:cs="TeXGyreHeros-Regular"/>
-        </w:rPr>
-      </w:pPr>
-      <w:r>
-        <w:rPr>
-          <w:rFonts w:ascii="TeXGyreHeros-Regular" w:hAnsi="TeXGyreHeros-Regular" w:cs="TeXGyreHeros-Regular"/>
-        </w:rPr>
-        <w:t>O Manual do Utilizador deverá conter a identificação dos objetivos do programa,</w:t>
-      </w:r>
-    </w:p>
-    <w:p>
-      <w:pPr>
-        <w:autoSpaceDE w:val="0"/>
-        <w:autoSpaceDN w:val="0"/>
-        <w:adjustRightInd w:val="0"/>
-        <w:spacing w:after="0" w:line="240" w:lineRule="auto"/>
-        <w:rPr>
-          <w:rFonts w:ascii="TeXGyreHeros-Regular" w:hAnsi="TeXGyreHeros-Regular" w:cs="TeXGyreHeros-Regular"/>
-        </w:rPr>
-      </w:pPr>
-      <w:r>
-        <w:rPr>
-          <w:rFonts w:ascii="TeXGyreHeros-Regular" w:hAnsi="TeXGyreHeros-Regular" w:cs="TeXGyreHeros-Regular"/>
-        </w:rPr>
-        <w:t>e descrição geral do seu funcionamento; explicação da forma como se usa o programa</w:t>
-      </w:r>
-    </w:p>
-    <w:p>
-      <w:pPr>
-        <w:autoSpaceDE w:val="0"/>
-        <w:autoSpaceDN w:val="0"/>
-        <w:adjustRightInd w:val="0"/>
-        <w:spacing w:after="0" w:line="240" w:lineRule="auto"/>
-        <w:rPr>
-          <w:rFonts w:ascii="TeXGyreHeros-Regular" w:hAnsi="TeXGyreHeros-Regular" w:cs="TeXGyreHeros-Regular"/>
-        </w:rPr>
-      </w:pPr>
-      <w:r>
-        <w:rPr>
-          <w:rFonts w:ascii="TeXGyreHeros-Regular" w:hAnsi="TeXGyreHeros-Regular" w:cs="TeXGyreHeros-Regular"/>
-        </w:rPr>
-        <w:t>(acompanhada de exemplos); descrição da informação necessária e da informação produzida</w:t>
-      </w:r>
-    </w:p>
-    <w:p>
-      <w:pPr>
-        <w:autoSpaceDE w:val="0"/>
-        <w:autoSpaceDN w:val="0"/>
-        <w:adjustRightInd w:val="0"/>
-        <w:spacing w:after="0" w:line="240" w:lineRule="auto"/>
-        <w:rPr>
-          <w:rFonts w:ascii="TeXGyreHeros-Regular" w:hAnsi="TeXGyreHeros-Regular" w:cs="TeXGyreHeros-Regular"/>
-        </w:rPr>
-      </w:pPr>
-      <w:r>
-        <w:rPr>
-          <w:rFonts w:ascii="TeXGyreHeros-Regular" w:hAnsi="TeXGyreHeros-Regular" w:cs="TeXGyreHeros-Regular"/>
-        </w:rPr>
-        <w:t>(ecrã/teclado e ficheiros); limitações do programa, do ponto de vista do utilizador, de natureza</w:t>
-      </w:r>
-    </w:p>
-    <w:p>
-      <w:pPr>
-        <w:rPr>
-          <w:rFonts w:ascii="TeXGyreHeros-Regular" w:hAnsi="TeXGyreHeros-Regular" w:cs="TeXGyreHeros-Regular"/>
-        </w:rPr>
-      </w:pPr>
-      <w:r>
-        <w:rPr>
-          <w:rFonts w:ascii="TeXGyreHeros-Regular" w:hAnsi="TeXGyreHeros-Regular" w:cs="TeXGyreHeros-Regular"/>
-        </w:rPr>
-        <w:t>não técnica.</w:t>
-      </w:r>
-    </w:p>
-    <w:p>
-      <w:pPr>
-        <w:rPr>
-          <w:rFonts w:ascii="TeXGyreHeros-Regular" w:hAnsi="TeXGyreHeros-Regular" w:cs="TeXGyreHeros-Regular"/>
-        </w:rPr>
-      </w:pPr>
-    </w:p>
-    <w:p>
-      <w:pPr>
-        <w:rPr>
-          <w:rFonts w:ascii="TeXGyreHeros-Regular" w:hAnsi="TeXGyreHeros-Regular" w:cs="TeXGyreHeros-Regular"/>
-        </w:rPr>
-      </w:pPr>
-    </w:p>
-    <w:p>
-      <w:pPr>
-        <w:rPr>
-          <w:rFonts w:ascii="TeXGyreHeros-Regular" w:hAnsi="TeXGyreHeros-Regular" w:cs="TeXGyreHeros-Regular"/>
-        </w:rPr>
-      </w:pPr>
-      <w:r>
-        <w:rPr>
-          <w:rFonts w:ascii="TeXGyreHeros-Regular" w:hAnsi="TeXGyreHeros-Regular" w:cs="TeXGyreHeros-Regular"/>
-        </w:rPr>
-        <w:br w:type="page"/>
-      </w:r>
-    </w:p>
     <w:p>
       <w:pPr>
         <w:pStyle w:val="Cabealho1"/>
@@ -473,6 +315,7 @@
       <w:r>
         <w:rPr>
           <w:noProof/>
+          <w:lang w:val="en-US" w:eastAsia="en-US"/>
         </w:rPr>
         <w:lastRenderedPageBreak/>
         <w:drawing>
@@ -480,199 +323,6 @@
             <wp:extent cx="3543300" cy="3467100"/>
             <wp:effectExtent l="0" t="0" r="0" b="0"/>
             <wp:docPr id="14" name="Imagem 14"/>
-            <wp:cNvGraphicFramePr>
-              <a:graphicFrameLocks xmlns:a="http://schemas.openxmlformats.org/drawingml/2006/main" noChangeAspect="1"/>
-            </wp:cNvGraphicFramePr>
-            <a:graphic xmlns:a="http://schemas.openxmlformats.org/drawingml/2006/main">
-              <a:graphicData uri="http://schemas.openxmlformats.org/drawingml/2006/picture">
-                <pic:pic xmlns:pic="http://schemas.openxmlformats.org/drawingml/2006/picture">
-                  <pic:nvPicPr>
-                    <pic:cNvPr id="1" name=""/>
-                    <pic:cNvPicPr/>
-                  </pic:nvPicPr>
-                  <pic:blipFill>
-                    <a:blip r:embed="rId10"/>
-                    <a:stretch>
-                      <a:fillRect/>
-                    </a:stretch>
-                  </pic:blipFill>
-                  <pic:spPr>
-                    <a:xfrm>
-                      <a:off x="0" y="0"/>
-                      <a:ext cx="3543300" cy="3467100"/>
-                    </a:xfrm>
-                    <a:prstGeom prst="rect">
-                      <a:avLst/>
-                    </a:prstGeom>
-                  </pic:spPr>
-                </pic:pic>
-              </a:graphicData>
-            </a:graphic>
-          </wp:inline>
-        </w:drawing>
-      </w:r>
-    </w:p>
-    <w:p/>
-    <w:p>
-      <w:r>
-        <w:t>Para adicionar um tabuleiro ao ficheiro problemas.dat este devera ter a seguinte estrutura</w:t>
-      </w:r>
-    </w:p>
-    <w:p>
-      <w:r>
-        <w:t>(</w:t>
-      </w:r>
-    </w:p>
-    <w:p>
-      <w:r>
-        <w:t>(arcos horizontais)</w:t>
-      </w:r>
-    </w:p>
-    <w:p>
-      <w:r>
-        <w:t>(arcos verticais)</w:t>
-      </w:r>
-    </w:p>
-    <w:p>
-      <w:r>
-        <w:t>)</w:t>
-      </w:r>
-    </w:p>
-    <w:p>
-      <w:r>
-        <w:t>Exemplo para o tabuleiro acima:</w:t>
-      </w:r>
-    </w:p>
-    <w:p>
-      <w:r>
-        <w:t xml:space="preserve">(((nil </w:t>
-      </w:r>
-      <w:proofErr w:type="spellStart"/>
-      <w:r>
-        <w:t>nil</w:t>
-      </w:r>
-      <w:proofErr w:type="spellEnd"/>
-      <w:r>
-        <w:t xml:space="preserve"> </w:t>
-      </w:r>
-      <w:proofErr w:type="spellStart"/>
-      <w:r>
-        <w:t>nil</w:t>
-      </w:r>
-      <w:proofErr w:type="spellEnd"/>
-      <w:r>
-        <w:t xml:space="preserve">) (nil </w:t>
-      </w:r>
-      <w:proofErr w:type="spellStart"/>
-      <w:r>
-        <w:t>nil</w:t>
-      </w:r>
-      <w:proofErr w:type="spellEnd"/>
-      <w:r>
-        <w:t xml:space="preserve"> t) (nil t </w:t>
-      </w:r>
-      <w:proofErr w:type="spellStart"/>
-      <w:r>
-        <w:t>t</w:t>
-      </w:r>
-      <w:proofErr w:type="spellEnd"/>
-      <w:r>
-        <w:t xml:space="preserve">) (nil </w:t>
-      </w:r>
-      <w:proofErr w:type="spellStart"/>
-      <w:r>
-        <w:t>nil</w:t>
-      </w:r>
-      <w:proofErr w:type="spellEnd"/>
-      <w:r>
-        <w:t xml:space="preserve"> t))</w:t>
-      </w:r>
-    </w:p>
-    <w:p>
-      <w:r>
-        <w:tab/>
-        <w:t xml:space="preserve">((nil </w:t>
-      </w:r>
-      <w:proofErr w:type="spellStart"/>
-      <w:r>
-        <w:t>nil</w:t>
-      </w:r>
-      <w:proofErr w:type="spellEnd"/>
-      <w:r>
-        <w:t xml:space="preserve"> nil)(nil t nil)(nil </w:t>
-      </w:r>
-      <w:proofErr w:type="spellStart"/>
-      <w:r>
-        <w:t>nil</w:t>
-      </w:r>
-      <w:proofErr w:type="spellEnd"/>
-      <w:r>
-        <w:t xml:space="preserve"> t)(nil t </w:t>
-      </w:r>
-      <w:proofErr w:type="spellStart"/>
-      <w:r>
-        <w:t>t</w:t>
-      </w:r>
-      <w:proofErr w:type="spellEnd"/>
-      <w:r>
-        <w:t>)))</w:t>
-      </w:r>
-    </w:p>
-    <w:p/>
-    <w:p>
-      <w:pPr>
-        <w:pStyle w:val="Cabealho2"/>
-      </w:pPr>
-      <w:r>
-        <w:t>Funcionamento</w:t>
-      </w:r>
-    </w:p>
-    <w:p/>
-    <w:p>
-      <w:r>
-        <w:t xml:space="preserve">Para executar o programa, deverá abrir um compilador de </w:t>
-      </w:r>
-      <w:proofErr w:type="spellStart"/>
-      <w:r>
-        <w:t>lisp</w:t>
-      </w:r>
-      <w:proofErr w:type="spellEnd"/>
-      <w:r>
-        <w:t xml:space="preserve">, neste caso vai-se usar </w:t>
-      </w:r>
-      <w:proofErr w:type="spellStart"/>
-      <w:r>
-        <w:t>LispWorks</w:t>
-      </w:r>
-      <w:proofErr w:type="spellEnd"/>
-      <w:r>
-        <w:t xml:space="preserve"> para exemplificar.</w:t>
-      </w:r>
-    </w:p>
-    <w:p>
-      <w:r>
-        <w:t xml:space="preserve">Deve começar por abrir o ficheiro </w:t>
-      </w:r>
-      <w:proofErr w:type="spellStart"/>
-      <w:r>
-        <w:t>programa.lisp</w:t>
-      </w:r>
-      <w:proofErr w:type="spellEnd"/>
-      <w:r>
-        <w:t>, como mostrado no exemplo abaixo</w:t>
-      </w:r>
-    </w:p>
-    <w:p>
-      <w:r>
-        <w:rPr>
-          <w:noProof/>
-        </w:rPr>
-        <w:lastRenderedPageBreak/>
-        <w:drawing>
-          <wp:inline distT="0" distB="0" distL="0" distR="0" wp14:anchorId="03660B52" wp14:editId="651976D3">
-            <wp:extent cx="6366294" cy="3425608"/>
-            <wp:effectExtent l="0" t="0" r="0" b="3810"/>
-            <wp:docPr id="1" name="Imagem 1"/>
             <wp:cNvGraphicFramePr>
               <a:graphicFrameLocks xmlns:a="http://schemas.openxmlformats.org/drawingml/2006/main" noChangeAspect="1"/>
             </wp:cNvGraphicFramePr>
@@ -692,7 +342,7 @@
                   <pic:spPr>
                     <a:xfrm>
                       <a:off x="0" y="0"/>
-                      <a:ext cx="6383502" cy="3434867"/>
+                      <a:ext cx="3543300" cy="3467100"/>
                     </a:xfrm>
                     <a:prstGeom prst="rect">
                       <a:avLst/>
@@ -708,20 +358,165 @@
     <w:p/>
     <w:p>
       <w:r>
-        <w:t>Em seguida deverá compilar o mesmo ficheiro</w:t>
+        <w:t>Para adicionar um tabuleiro ao ficheiro problemas.dat este devera ter a seguinte estrutura</w:t>
+      </w:r>
+    </w:p>
+    <w:p>
+      <w:r>
+        <w:t>(</w:t>
+      </w:r>
+    </w:p>
+    <w:p>
+      <w:r>
+        <w:t>(arcos horizontais)</w:t>
+      </w:r>
+    </w:p>
+    <w:p>
+      <w:r>
+        <w:t>(arcos verticais)</w:t>
+      </w:r>
+    </w:p>
+    <w:p>
+      <w:r>
+        <w:t>)</w:t>
+      </w:r>
+    </w:p>
+    <w:p>
+      <w:r>
+        <w:t>Exemplo para o tabuleiro acima:</w:t>
+      </w:r>
+    </w:p>
+    <w:p>
+      <w:r>
+        <w:t xml:space="preserve">(((nil </w:t>
+      </w:r>
+      <w:proofErr w:type="spellStart"/>
+      <w:r>
+        <w:t>nil</w:t>
+      </w:r>
+      <w:proofErr w:type="spellEnd"/>
+      <w:r>
+        <w:t xml:space="preserve"> </w:t>
+      </w:r>
+      <w:proofErr w:type="spellStart"/>
+      <w:r>
+        <w:t>nil</w:t>
+      </w:r>
+      <w:proofErr w:type="spellEnd"/>
+      <w:r>
+        <w:t xml:space="preserve">) (nil </w:t>
+      </w:r>
+      <w:proofErr w:type="spellStart"/>
+      <w:r>
+        <w:t>nil</w:t>
+      </w:r>
+      <w:proofErr w:type="spellEnd"/>
+      <w:r>
+        <w:t xml:space="preserve"> t) (nil t </w:t>
+      </w:r>
+      <w:proofErr w:type="spellStart"/>
+      <w:r>
+        <w:t>t</w:t>
+      </w:r>
+      <w:proofErr w:type="spellEnd"/>
+      <w:r>
+        <w:t xml:space="preserve">) (nil </w:t>
+      </w:r>
+      <w:proofErr w:type="spellStart"/>
+      <w:r>
+        <w:t>nil</w:t>
+      </w:r>
+      <w:proofErr w:type="spellEnd"/>
+      <w:r>
+        <w:t xml:space="preserve"> t))</w:t>
+      </w:r>
+    </w:p>
+    <w:p>
+      <w:r>
+        <w:tab/>
+        <w:t xml:space="preserve">((nil </w:t>
+      </w:r>
+      <w:proofErr w:type="spellStart"/>
+      <w:r>
+        <w:t>nil</w:t>
+      </w:r>
+      <w:proofErr w:type="spellEnd"/>
+      <w:r>
+        <w:t xml:space="preserve"> nil)(nil t nil)(nil </w:t>
+      </w:r>
+      <w:proofErr w:type="spellStart"/>
+      <w:r>
+        <w:t>nil</w:t>
+      </w:r>
+      <w:proofErr w:type="spellEnd"/>
+      <w:r>
+        <w:t xml:space="preserve"> t)(nil t </w:t>
+      </w:r>
+      <w:proofErr w:type="spellStart"/>
+      <w:r>
+        <w:t>t</w:t>
+      </w:r>
+      <w:proofErr w:type="spellEnd"/>
+      <w:r>
+        <w:t>)))</w:t>
       </w:r>
     </w:p>
     <w:p/>
+    <w:p>
+      <w:pPr>
+        <w:pStyle w:val="Cabealho2"/>
+      </w:pPr>
+      <w:r>
+        <w:t>Funcionamento</w:t>
+      </w:r>
+    </w:p>
+    <w:p/>
+    <w:p>
+      <w:r>
+        <w:t xml:space="preserve">Para executar o programa, deverá abrir um compilador de </w:t>
+      </w:r>
+      <w:proofErr w:type="spellStart"/>
+      <w:r>
+        <w:t>lisp</w:t>
+      </w:r>
+      <w:proofErr w:type="spellEnd"/>
+      <w:r>
+        <w:t xml:space="preserve">, neste caso vai-se usar </w:t>
+      </w:r>
+      <w:proofErr w:type="spellStart"/>
+      <w:r>
+        <w:t>LispWorks</w:t>
+      </w:r>
+      <w:proofErr w:type="spellEnd"/>
+      <w:r>
+        <w:t xml:space="preserve"> para exemplificar.</w:t>
+      </w:r>
+    </w:p>
+    <w:p>
+      <w:r>
+        <w:t xml:space="preserve">Deve começar por abrir o ficheiro </w:t>
+      </w:r>
+      <w:proofErr w:type="spellStart"/>
+      <w:r>
+        <w:t>programa.lisp</w:t>
+      </w:r>
+      <w:proofErr w:type="spellEnd"/>
+      <w:r>
+        <w:t>, como mostrado no exemplo abaixo</w:t>
+      </w:r>
+    </w:p>
     <w:p>
       <w:r>
         <w:rPr>
           <w:noProof/>
+          <w:lang w:val="en-US" w:eastAsia="en-US"/>
         </w:rPr>
+        <w:lastRenderedPageBreak/>
         <w:drawing>
-          <wp:inline distT="0" distB="0" distL="0" distR="0" wp14:anchorId="2202EF91" wp14:editId="4AE5BA36">
-            <wp:extent cx="6227445" cy="3501390"/>
-            <wp:effectExtent l="0" t="0" r="1905" b="3810"/>
-            <wp:docPr id="2" name="Imagem 2"/>
+          <wp:inline distT="0" distB="0" distL="0" distR="0" wp14:anchorId="03660B52" wp14:editId="651976D3">
+            <wp:extent cx="6366294" cy="3425608"/>
+            <wp:effectExtent l="0" t="0" r="0" b="3810"/>
+            <wp:docPr id="1" name="Imagem 1"/>
             <wp:cNvGraphicFramePr>
               <a:graphicFrameLocks xmlns:a="http://schemas.openxmlformats.org/drawingml/2006/main" noChangeAspect="1"/>
             </wp:cNvGraphicFramePr>
@@ -741,7 +536,7 @@
                   <pic:spPr>
                     <a:xfrm>
                       <a:off x="0" y="0"/>
-                      <a:ext cx="6227445" cy="3501390"/>
+                      <a:ext cx="6383502" cy="3434867"/>
                     </a:xfrm>
                     <a:prstGeom prst="rect">
                       <a:avLst/>
@@ -754,17 +549,24 @@
         </w:drawing>
       </w:r>
     </w:p>
+    <w:p/>
+    <w:p>
+      <w:r>
+        <w:t>Em seguida deverá compilar o mesmo ficheiro</w:t>
+      </w:r>
+    </w:p>
+    <w:p/>
     <w:p>
       <w:r>
         <w:rPr>
           <w:noProof/>
+          <w:lang w:val="en-US" w:eastAsia="en-US"/>
         </w:rPr>
-        <w:lastRenderedPageBreak/>
         <w:drawing>
-          <wp:inline distT="0" distB="0" distL="0" distR="0" wp14:anchorId="7AACFC25" wp14:editId="42E31247">
+          <wp:inline distT="0" distB="0" distL="0" distR="0" wp14:anchorId="2202EF91" wp14:editId="4AE5BA36">
             <wp:extent cx="6227445" cy="3501390"/>
             <wp:effectExtent l="0" t="0" r="1905" b="3810"/>
-            <wp:docPr id="4" name="Imagem 4"/>
+            <wp:docPr id="2" name="Imagem 2"/>
             <wp:cNvGraphicFramePr>
               <a:graphicFrameLocks xmlns:a="http://schemas.openxmlformats.org/drawingml/2006/main" noChangeAspect="1"/>
             </wp:cNvGraphicFramePr>
@@ -797,68 +599,18 @@
         </w:drawing>
       </w:r>
     </w:p>
-    <w:p/>
-    <w:p>
-      <w:r>
-        <w:t xml:space="preserve">A partir deste momento já tem o necessário para executar o programa, podendo fechar o ficheiro </w:t>
-      </w:r>
-      <w:proofErr w:type="spellStart"/>
-      <w:r>
-        <w:t>programa.lisp</w:t>
-      </w:r>
-      <w:proofErr w:type="spellEnd"/>
-      <w:r>
-        <w:t xml:space="preserve"> (NOTA: Apenas este ficheiro, não o </w:t>
-      </w:r>
-      <w:proofErr w:type="spellStart"/>
-      <w:r>
-        <w:t>lispworks</w:t>
-      </w:r>
-      <w:proofErr w:type="spellEnd"/>
-      <w:r>
-        <w:t>)</w:t>
-      </w:r>
-    </w:p>
-    <w:p>
-      <w:r>
-        <w:t xml:space="preserve">Em seguida, para a aplicação correr deverá utilizar a função iniciar, esta irá pedir o diretório onde estão os outros ficheiros falados em </w:t>
-      </w:r>
-      <w:r>
-        <w:rPr>
-          <w:u w:val="single"/>
-        </w:rPr>
-        <w:t xml:space="preserve">Ficheiros e </w:t>
-      </w:r>
-      <w:proofErr w:type="spellStart"/>
-      <w:r>
-        <w:rPr>
-          <w:u w:val="single"/>
-        </w:rPr>
-        <w:t>Path</w:t>
-      </w:r>
-      <w:proofErr w:type="spellEnd"/>
-      <w:r>
-        <w:rPr>
-          <w:u w:val="single"/>
-        </w:rPr>
-        <w:t xml:space="preserve">. </w:t>
-      </w:r>
-      <w:r>
-        <w:t>Basta então inserir o diretório e este será usado sempre durante a execução do programa</w:t>
-      </w:r>
-    </w:p>
-    <w:p/>
     <w:p>
       <w:r>
         <w:rPr>
           <w:noProof/>
+          <w:lang w:val="en-US" w:eastAsia="en-US"/>
         </w:rPr>
         <w:lastRenderedPageBreak/>
         <w:drawing>
-          <wp:inline distT="0" distB="0" distL="0" distR="0" wp14:anchorId="531A1B1D" wp14:editId="64ACB731">
+          <wp:inline distT="0" distB="0" distL="0" distR="0" wp14:anchorId="7AACFC25" wp14:editId="42E31247">
             <wp:extent cx="6227445" cy="3501390"/>
             <wp:effectExtent l="0" t="0" r="1905" b="3810"/>
-            <wp:docPr id="5" name="Imagem 5"/>
+            <wp:docPr id="4" name="Imagem 4"/>
             <wp:cNvGraphicFramePr>
               <a:graphicFrameLocks xmlns:a="http://schemas.openxmlformats.org/drawingml/2006/main" noChangeAspect="1"/>
             </wp:cNvGraphicFramePr>
@@ -894,21 +646,66 @@
     <w:p/>
     <w:p>
       <w:r>
-        <w:t>Irá agora deparar-se com o Menu do programa</w:t>
-      </w:r>
-    </w:p>
-    <w:p/>
+        <w:t xml:space="preserve">A partir deste momento já tem o necessário para executar o programa, podendo fechar o ficheiro </w:t>
+      </w:r>
+      <w:proofErr w:type="spellStart"/>
+      <w:r>
+        <w:t>programa.lisp</w:t>
+      </w:r>
+      <w:proofErr w:type="spellEnd"/>
+      <w:r>
+        <w:t xml:space="preserve"> (NOTA: Apenas este ficheiro, não o </w:t>
+      </w:r>
+      <w:proofErr w:type="spellStart"/>
+      <w:r>
+        <w:t>lispworks</w:t>
+      </w:r>
+      <w:proofErr w:type="spellEnd"/>
+      <w:r>
+        <w:t>)</w:t>
+      </w:r>
+    </w:p>
+    <w:p>
+      <w:r>
+        <w:t xml:space="preserve">Em seguida, para a aplicação correr deverá utilizar a função iniciar, esta irá pedir o diretório onde estão os outros ficheiros falados em </w:t>
+      </w:r>
+      <w:r>
+        <w:rPr>
+          <w:u w:val="single"/>
+        </w:rPr>
+        <w:t xml:space="preserve">Ficheiros e </w:t>
+      </w:r>
+      <w:proofErr w:type="spellStart"/>
+      <w:r>
+        <w:rPr>
+          <w:u w:val="single"/>
+        </w:rPr>
+        <w:t>Path</w:t>
+      </w:r>
+      <w:proofErr w:type="spellEnd"/>
+      <w:r>
+        <w:rPr>
+          <w:u w:val="single"/>
+        </w:rPr>
+        <w:t xml:space="preserve">. </w:t>
+      </w:r>
+      <w:r>
+        <w:t>Basta então inserir o diretório e este será usado sempre durante a execução do programa</w:t>
+      </w:r>
+    </w:p>
     <w:p/>
     <w:p>
       <w:r>
         <w:rPr>
           <w:noProof/>
+          <w:lang w:val="en-US" w:eastAsia="en-US"/>
         </w:rPr>
+        <w:lastRenderedPageBreak/>
         <w:drawing>
-          <wp:inline distT="0" distB="0" distL="0" distR="0" wp14:anchorId="187486B9" wp14:editId="17D42C23">
+          <wp:inline distT="0" distB="0" distL="0" distR="0" wp14:anchorId="531A1B1D" wp14:editId="64ACB731">
             <wp:extent cx="6227445" cy="3501390"/>
             <wp:effectExtent l="0" t="0" r="1905" b="3810"/>
-            <wp:docPr id="8" name="Imagem 8"/>
+            <wp:docPr id="5" name="Imagem 5"/>
             <wp:cNvGraphicFramePr>
               <a:graphicFrameLocks xmlns:a="http://schemas.openxmlformats.org/drawingml/2006/main" noChangeAspect="1"/>
             </wp:cNvGraphicFramePr>
@@ -944,73 +741,22 @@
     <w:p/>
     <w:p>
       <w:r>
-        <w:t>Neste menu poderá fazer 4 operações:</w:t>
-      </w:r>
-    </w:p>
-    <w:p>
-      <w:pPr>
-        <w:pStyle w:val="PargrafodaLista"/>
-        <w:numPr>
-          <w:ilvl w:val="0"/>
-          <w:numId w:val="1"/>
-        </w:numPr>
-      </w:pPr>
-      <w:r>
-        <w:t>Resolver um tabuleiro – inicia uma simulação</w:t>
-      </w:r>
-    </w:p>
-    <w:p>
-      <w:pPr>
-        <w:pStyle w:val="PargrafodaLista"/>
-        <w:numPr>
-          <w:ilvl w:val="0"/>
-          <w:numId w:val="1"/>
-        </w:numPr>
-      </w:pPr>
-      <w:r>
-        <w:t>Regras do tabuleiro - mostra as regras</w:t>
-      </w:r>
-    </w:p>
-    <w:p>
-      <w:pPr>
-        <w:pStyle w:val="PargrafodaLista"/>
-        <w:numPr>
-          <w:ilvl w:val="0"/>
-          <w:numId w:val="1"/>
-        </w:numPr>
-      </w:pPr>
-      <w:r>
-        <w:t xml:space="preserve">Mostrar um puzzle – mostra um tabuleiro </w:t>
-      </w:r>
-    </w:p>
-    <w:p>
-      <w:pPr>
-        <w:pStyle w:val="PargrafodaLista"/>
-        <w:numPr>
-          <w:ilvl w:val="0"/>
-          <w:numId w:val="1"/>
-        </w:numPr>
-      </w:pPr>
-      <w:r>
-        <w:t>Sair – termina o programa</w:t>
+        <w:t>Irá agora deparar-se com o Menu do programa</w:t>
       </w:r>
     </w:p>
     <w:p/>
-    <w:p>
-      <w:r>
-        <w:t>2- Regras do tabuleiro exemplo</w:t>
-      </w:r>
-    </w:p>
+    <w:p/>
     <w:p>
       <w:r>
         <w:rPr>
           <w:noProof/>
+          <w:lang w:val="en-US" w:eastAsia="en-US"/>
         </w:rPr>
         <w:drawing>
-          <wp:inline distT="0" distB="0" distL="0" distR="0" wp14:anchorId="265D80B1" wp14:editId="3A092148">
+          <wp:inline distT="0" distB="0" distL="0" distR="0" wp14:anchorId="187486B9" wp14:editId="17D42C23">
             <wp:extent cx="6227445" cy="3501390"/>
             <wp:effectExtent l="0" t="0" r="1905" b="3810"/>
-            <wp:docPr id="9" name="Imagem 9"/>
+            <wp:docPr id="8" name="Imagem 8"/>
             <wp:cNvGraphicFramePr>
               <a:graphicFrameLocks xmlns:a="http://schemas.openxmlformats.org/drawingml/2006/main" noChangeAspect="1"/>
             </wp:cNvGraphicFramePr>
@@ -1043,22 +789,77 @@
         </w:drawing>
       </w:r>
     </w:p>
-    <w:p>
-      <w:r>
-        <w:t>3- Mostrar um puzzle exemplo</w:t>
+    <w:p/>
+    <w:p>
+      <w:r>
+        <w:t>Neste menu poderá fazer 4 operações:</w:t>
+      </w:r>
+    </w:p>
+    <w:p>
+      <w:pPr>
+        <w:pStyle w:val="PargrafodaLista"/>
+        <w:numPr>
+          <w:ilvl w:val="0"/>
+          <w:numId w:val="1"/>
+        </w:numPr>
+      </w:pPr>
+      <w:r>
+        <w:t>Resolver um tabuleiro – inicia uma simulação</w:t>
+      </w:r>
+    </w:p>
+    <w:p>
+      <w:pPr>
+        <w:pStyle w:val="PargrafodaLista"/>
+        <w:numPr>
+          <w:ilvl w:val="0"/>
+          <w:numId w:val="1"/>
+        </w:numPr>
+      </w:pPr>
+      <w:r>
+        <w:t>Regras do tabuleiro - mostra as regras</w:t>
+      </w:r>
+    </w:p>
+    <w:p>
+      <w:pPr>
+        <w:pStyle w:val="PargrafodaLista"/>
+        <w:numPr>
+          <w:ilvl w:val="0"/>
+          <w:numId w:val="1"/>
+        </w:numPr>
+      </w:pPr>
+      <w:r>
+        <w:t xml:space="preserve">Mostrar um puzzle – mostra um tabuleiro </w:t>
+      </w:r>
+    </w:p>
+    <w:p>
+      <w:pPr>
+        <w:pStyle w:val="PargrafodaLista"/>
+        <w:numPr>
+          <w:ilvl w:val="0"/>
+          <w:numId w:val="1"/>
+        </w:numPr>
+      </w:pPr>
+      <w:r>
+        <w:t>Sair – termina o programa</w:t>
+      </w:r>
+    </w:p>
+    <w:p/>
+    <w:p>
+      <w:r>
+        <w:t>2- Regras do tabuleiro exemplo</w:t>
       </w:r>
     </w:p>
     <w:p>
       <w:r>
         <w:rPr>
           <w:noProof/>
+          <w:lang w:val="en-US" w:eastAsia="en-US"/>
         </w:rPr>
-        <w:lastRenderedPageBreak/>
         <w:drawing>
-          <wp:inline distT="0" distB="0" distL="0" distR="0" wp14:anchorId="54EEBC31" wp14:editId="54FF8217">
+          <wp:inline distT="0" distB="0" distL="0" distR="0" wp14:anchorId="265D80B1" wp14:editId="3A092148">
             <wp:extent cx="6227445" cy="3501390"/>
             <wp:effectExtent l="0" t="0" r="1905" b="3810"/>
-            <wp:docPr id="10" name="Imagem 10"/>
+            <wp:docPr id="9" name="Imagem 9"/>
             <wp:cNvGraphicFramePr>
               <a:graphicFrameLocks xmlns:a="http://schemas.openxmlformats.org/drawingml/2006/main" noChangeAspect="1"/>
             </wp:cNvGraphicFramePr>
@@ -1091,41 +892,23 @@
         </w:drawing>
       </w:r>
     </w:p>
-    <w:p/>
-    <w:p>
-      <w:pPr>
-        <w:pStyle w:val="PargrafodaLista"/>
-        <w:numPr>
-          <w:ilvl w:val="0"/>
-          <w:numId w:val="3"/>
-        </w:numPr>
-      </w:pPr>
-      <w:r>
-        <w:t>Resolver um tabuleiro</w:t>
-      </w:r>
-    </w:p>
-    <w:p>
-      <w:r>
-        <w:t>Nesta opção irão ser pedidos alguns dados para a resolução do problema, nomeadamente o tabuleiro, o objetivo, o algoritmo, a profundidade se necessário e a heurística se necessário.</w:t>
-      </w:r>
-    </w:p>
-    <w:p>
-      <w:r>
-        <w:t>Exemplo:</w:t>
-      </w:r>
-    </w:p>
-    <w:p/>
+    <w:p>
+      <w:r>
+        <w:t>3- Mostrar um puzzle exemplo</w:t>
+      </w:r>
+    </w:p>
     <w:p>
       <w:r>
         <w:rPr>
           <w:noProof/>
+          <w:lang w:val="en-US" w:eastAsia="en-US"/>
         </w:rPr>
         <w:lastRenderedPageBreak/>
         <w:drawing>
-          <wp:inline distT="0" distB="0" distL="0" distR="0" wp14:anchorId="2F7D96F7" wp14:editId="6D4DE4B1">
+          <wp:inline distT="0" distB="0" distL="0" distR="0" wp14:anchorId="54EEBC31" wp14:editId="54FF8217">
             <wp:extent cx="6227445" cy="3501390"/>
             <wp:effectExtent l="0" t="0" r="1905" b="3810"/>
-            <wp:docPr id="11" name="Imagem 11"/>
+            <wp:docPr id="10" name="Imagem 10"/>
             <wp:cNvGraphicFramePr>
               <a:graphicFrameLocks xmlns:a="http://schemas.openxmlformats.org/drawingml/2006/main" noChangeAspect="1"/>
             </wp:cNvGraphicFramePr>
@@ -1160,20 +943,40 @@
     </w:p>
     <w:p/>
     <w:p>
-      <w:r>
-        <w:t xml:space="preserve">Após a seleção da simulação irá aparecer um resultado, neste resultado irá estar o caminho para a resolução e as estatísticas </w:t>
-      </w:r>
-    </w:p>
+      <w:pPr>
+        <w:pStyle w:val="PargrafodaLista"/>
+        <w:numPr>
+          <w:ilvl w:val="0"/>
+          <w:numId w:val="3"/>
+        </w:numPr>
+      </w:pPr>
+      <w:r>
+        <w:t>Resolver um tabuleiro</w:t>
+      </w:r>
+    </w:p>
+    <w:p>
+      <w:r>
+        <w:t>Nesta opção irão ser pedidos alguns dados para a resolução do problema, nomeadamente o tabuleiro, o objetivo, o algoritmo, a profundidade se necessário e a heurística se necessário.</w:t>
+      </w:r>
+    </w:p>
+    <w:p>
+      <w:r>
+        <w:t>Exemplo:</w:t>
+      </w:r>
+    </w:p>
+    <w:p/>
     <w:p>
       <w:r>
         <w:rPr>
           <w:noProof/>
+          <w:lang w:val="en-US" w:eastAsia="en-US"/>
         </w:rPr>
+        <w:lastRenderedPageBreak/>
         <w:drawing>
-          <wp:inline distT="0" distB="0" distL="0" distR="0" wp14:anchorId="5F7FB9C7" wp14:editId="20E95771">
+          <wp:inline distT="0" distB="0" distL="0" distR="0" wp14:anchorId="2F7D96F7" wp14:editId="6D4DE4B1">
             <wp:extent cx="6227445" cy="3501390"/>
             <wp:effectExtent l="0" t="0" r="1905" b="3810"/>
-            <wp:docPr id="12" name="Imagem 12"/>
+            <wp:docPr id="11" name="Imagem 11"/>
             <wp:cNvGraphicFramePr>
               <a:graphicFrameLocks xmlns:a="http://schemas.openxmlformats.org/drawingml/2006/main" noChangeAspect="1"/>
             </wp:cNvGraphicFramePr>
@@ -1206,15 +1009,65 @@
         </w:drawing>
       </w:r>
     </w:p>
-    <w:p>
-      <w:r>
-        <w:t>Este resultado será também guardado no ficheiro estatísticas.dat podendo ser mais útil pra visualizar tabuleiros mais complexos</w:t>
+    <w:p/>
+    <w:p>
+      <w:r>
+        <w:t xml:space="preserve">Após a seleção da simulação irá aparecer um resultado, neste resultado irá estar o caminho para a resolução e as estatísticas </w:t>
       </w:r>
     </w:p>
     <w:p>
       <w:r>
         <w:rPr>
           <w:noProof/>
+          <w:lang w:val="en-US" w:eastAsia="en-US"/>
+        </w:rPr>
+        <w:drawing>
+          <wp:inline distT="0" distB="0" distL="0" distR="0" wp14:anchorId="5F7FB9C7" wp14:editId="20E95771">
+            <wp:extent cx="6227445" cy="3501390"/>
+            <wp:effectExtent l="0" t="0" r="1905" b="3810"/>
+            <wp:docPr id="12" name="Imagem 12"/>
+            <wp:cNvGraphicFramePr>
+              <a:graphicFrameLocks xmlns:a="http://schemas.openxmlformats.org/drawingml/2006/main" noChangeAspect="1"/>
+            </wp:cNvGraphicFramePr>
+            <a:graphic xmlns:a="http://schemas.openxmlformats.org/drawingml/2006/main">
+              <a:graphicData uri="http://schemas.openxmlformats.org/drawingml/2006/picture">
+                <pic:pic xmlns:pic="http://schemas.openxmlformats.org/drawingml/2006/picture">
+                  <pic:nvPicPr>
+                    <pic:cNvPr id="1" name=""/>
+                    <pic:cNvPicPr/>
+                  </pic:nvPicPr>
+                  <pic:blipFill>
+                    <a:blip r:embed="rId20"/>
+                    <a:stretch>
+                      <a:fillRect/>
+                    </a:stretch>
+                  </pic:blipFill>
+                  <pic:spPr>
+                    <a:xfrm>
+                      <a:off x="0" y="0"/>
+                      <a:ext cx="6227445" cy="3501390"/>
+                    </a:xfrm>
+                    <a:prstGeom prst="rect">
+                      <a:avLst/>
+                    </a:prstGeom>
+                  </pic:spPr>
+                </pic:pic>
+              </a:graphicData>
+            </a:graphic>
+          </wp:inline>
+        </w:drawing>
+      </w:r>
+    </w:p>
+    <w:p>
+      <w:r>
+        <w:t>Este resultado será também guardado no ficheiro estatísticas.dat podendo ser mais útil pra visualizar tabuleiros mais complexos</w:t>
+      </w:r>
+    </w:p>
+    <w:p>
+      <w:r>
+        <w:rPr>
+          <w:noProof/>
+          <w:lang w:val="en-US" w:eastAsia="en-US"/>
         </w:rPr>
         <w:lastRenderedPageBreak/>
         <w:drawing>
@@ -1233,7 +1086,7 @@
                     <pic:cNvPicPr/>
                   </pic:nvPicPr>
                   <pic:blipFill>
-                    <a:blip r:embed="rId20"/>
+                    <a:blip r:embed="rId21"/>
                     <a:stretch>
                       <a:fillRect/>
                     </a:stretch>
@@ -1831,14 +1684,11 @@
         <w:t xml:space="preserve"> apenas 7 tabuleiro no ficheiro problemas.dat.</w:t>
       </w:r>
     </w:p>
-    <w:p>
-      <w:bookmarkStart w:id="0" w:name="_GoBack"/>
-      <w:bookmarkEnd w:id="0"/>
-    </w:p>
+    <w:p/>
     <w:sectPr>
-      <w:headerReference w:type="default" r:id="rId21"/>
-      <w:footerReference w:type="even" r:id="rId22"/>
-      <w:footerReference w:type="default" r:id="rId23"/>
+      <w:headerReference w:type="default" r:id="rId22"/>
+      <w:footerReference w:type="even" r:id="rId23"/>
+      <w:footerReference w:type="default" r:id="rId24"/>
       <w:pgSz w:w="11907" w:h="16839"/>
       <w:pgMar w:top="1448" w:right="1050" w:bottom="1448" w:left="1050" w:header="612" w:footer="459" w:gutter="0"/>
       <w:pgNumType w:start="0"/>
@@ -1921,6 +1771,7 @@
     <w:r>
       <w:rPr>
         <w:noProof/>
+        <w:lang w:val="en-US" w:eastAsia="en-US"/>
       </w:rPr>
       <mc:AlternateContent>
         <mc:Choice Requires="wpg">
@@ -2131,7 +1982,7 @@
         <w:noProof/>
         <w:color w:val="6076B4" w:themeColor="accent1"/>
       </w:rPr>
-      <w:t>10</w:t>
+      <w:t>9</w:t>
     </w:r>
     <w:r>
       <w:rPr>
@@ -3878,15 +3729,6 @@
     <w:pitch w:val="variable"/>
     <w:sig w:usb0="E1002EFF" w:usb1="C000605B" w:usb2="00000029" w:usb3="00000000" w:csb0="000101FF" w:csb1="00000000"/>
   </w:font>
-  <w:font w:name="TeXGyreHeros-Regular">
-    <w:altName w:val="Calibri"/>
-    <w:panose1 w:val="00000000000000000000"/>
-    <w:charset w:val="00"/>
-    <w:family w:val="auto"/>
-    <w:notTrueType/>
-    <w:pitch w:val="default"/>
-    <w:sig w:usb0="00000003" w:usb1="00000000" w:usb2="00000000" w:usb3="00000000" w:csb0="00000001" w:csb1="00000000"/>
-  </w:font>
   <w:font w:name="Symbol">
     <w:panose1 w:val="05050102010706020507"/>
     <w:charset w:val="02"/>
@@ -3944,6 +3786,7 @@
     <w:rsid w:val="00256BD1"/>
     <w:rsid w:val="00347B1C"/>
     <w:rsid w:val="006C7DE6"/>
+    <w:rsid w:val="00A365B1"/>
     <w:rsid w:val="00CC44BB"/>
     <w:rsid w:val="00F0026D"/>
   </w:rsids>
@@ -3962,8 +3805,8 @@
   </m:mathPr>
   <w:themeFontLang w:val="pt-PT"/>
   <w:clrSchemeMapping w:bg1="light1" w:t1="dark1" w:bg2="light2" w:t2="dark2" w:accent1="accent1" w:accent2="accent2" w:accent3="accent3" w:accent4="accent4" w:accent5="accent5" w:accent6="accent6" w:hyperlink="hyperlink" w:followedHyperlink="followedHyperlink"/>
-  <w:decimalSymbol w:val=","/>
-  <w:listSeparator w:val=";"/>
+  <w:decimalSymbol w:val="."/>
+  <w:listSeparator w:val=","/>
   <w15:chartTrackingRefBased/>
 </w:settings>
 </file>
@@ -4801,6 +4644,17 @@
 </file>
 
 <file path=customXml/item1.xml><?xml version="1.0" encoding="utf-8"?>
+<CoverPageProperties xmlns="http://schemas.microsoft.com/office/2006/coverPageProps">
+  <PublishDate/>
+  <Abstract>[Neste documento é possível perceber o objetivo do programa, como funciona e as suas limitações ao utilizador]</Abstract>
+  <CompanyAddress/>
+  <CompanyPhone/>
+  <CompanyFax/>
+  <CompanyEmail/>
+</CoverPageProperties>
+</file>
+
+<file path=customXml/item2.xml><?xml version="1.0" encoding="utf-8"?>
 <outs:outSpaceData xmlns:outs="http://schemas.microsoft.com/office/2009/outspace/metadata">
   <outs:relatedDates/>
   <outs:relatedDocuments/>
@@ -4810,7 +4664,7 @@
 </outs:outSpaceData>
 </file>
 
-<file path=customXml/item2.xml><?xml version="1.0" encoding="utf-8"?>
+<file path=customXml/item3.xml><?xml version="1.0" encoding="utf-8"?>
 <?mso-contentType ?>
 <FormTemplates xmlns="http://schemas.microsoft.com/sharepoint/v3/contenttype/forms">
   <Display>DocumentLibraryForm</Display>
@@ -4819,11 +4673,19 @@
 </FormTemplates>
 </file>
 
-<file path=customXml/item3.xml><?xml version="1.0" encoding="utf-8"?>
+<file path=customXml/item4.xml><?xml version="1.0" encoding="utf-8"?>
 <b:Sources xmlns:b="http://schemas.openxmlformats.org/officeDocument/2006/bibliography" SelectedStyle="\APA.XSL" StyleName="APA"/>
 </file>
 
 <file path=customXml/itemProps1.xml><?xml version="1.0" encoding="utf-8"?>
+<ds:datastoreItem xmlns:ds="http://schemas.openxmlformats.org/officeDocument/2006/customXml" ds:itemID="{55AF091B-3C7A-41E3-B477-F2FDAA23CFDA}">
+  <ds:schemaRefs>
+    <ds:schemaRef ds:uri="http://schemas.microsoft.com/office/2006/coverPageProps"/>
+  </ds:schemaRefs>
+</ds:datastoreItem>
+</file>
+
+<file path=customXml/itemProps2.xml><?xml version="1.0" encoding="utf-8"?>
 <ds:datastoreItem xmlns:ds="http://schemas.openxmlformats.org/officeDocument/2006/customXml" ds:itemID="{8AA9BBAF-2A1F-4D95-901E-4FFB9D2C6CBC}">
   <ds:schemaRefs>
     <ds:schemaRef ds:uri="http://schemas.microsoft.com/office/2009/outspace/metadata"/>
@@ -4831,7 +4693,7 @@
 </ds:datastoreItem>
 </file>
 
-<file path=customXml/itemProps2.xml><?xml version="1.0" encoding="utf-8"?>
+<file path=customXml/itemProps3.xml><?xml version="1.0" encoding="utf-8"?>
 <ds:datastoreItem xmlns:ds="http://schemas.openxmlformats.org/officeDocument/2006/customXml" ds:itemID="{9F958C1C-7687-4DA3-A9E2-A05C93FD1E3B}">
   <ds:schemaRefs>
     <ds:schemaRef ds:uri="http://schemas.microsoft.com/sharepoint/v3/contenttype/forms"/>
@@ -4839,8 +4701,8 @@
 </ds:datastoreItem>
 </file>
 
-<file path=customXml/itemProps3.xml><?xml version="1.0" encoding="utf-8"?>
-<ds:datastoreItem xmlns:ds="http://schemas.openxmlformats.org/officeDocument/2006/customXml" ds:itemID="{7BE7A063-7DF3-4F86-83E3-8ADE2ADA3D0F}">
+<file path=customXml/itemProps4.xml><?xml version="1.0" encoding="utf-8"?>
+<ds:datastoreItem xmlns:ds="http://schemas.openxmlformats.org/officeDocument/2006/customXml" ds:itemID="{C7164B10-AC4F-40A5-A43D-3150155D747C}">
   <ds:schemaRefs>
     <ds:schemaRef ds:uri="http://schemas.openxmlformats.org/officeDocument/2006/bibliography"/>
   </ds:schemaRefs>

</xml_diff>